<commit_message>
Pulling with bad comments
Additional Changes-

Bad comments due to mistimed pull
</commit_message>
<xml_diff>
--- a/back-end/How to call the API.docx
+++ b/back-end/How to call the API.docx
@@ -339,7 +339,7 @@
           <w:szCs w:val="18"/>
           <w:shd w:val="clear" w:color="auto" w:fill="FFFFFF"/>
         </w:rPr>
-        <w:t>DELETE</w:t>
+        <w:t>POST</w:t>
       </w:r>
     </w:p>
     <w:p>
@@ -404,7 +404,7 @@
           <w:szCs w:val="18"/>
           <w:shd w:val="clear" w:color="auto" w:fill="FFFFFF"/>
         </w:rPr>
-        <w:t>GET</w:t>
+        <w:t>POST</w:t>
       </w:r>
     </w:p>
     <w:p>
@@ -644,21 +644,9 @@
             <w:szCs w:val="18"/>
             <w:shd w:val="clear" w:color="auto" w:fill="FFFFFF"/>
           </w:rPr>
-          <w:t>http://54.221.121.199/edi</w:t>
-        </w:r>
-        <w:r>
-          <w:rPr>
-            <w:rStyle w:val="Hyperlink"/>
-            <w:rFonts w:ascii="Helvetica" w:hAnsi="Helvetica" w:cs="Helvetica"/>
-            <w:sz w:val="18"/>
-            <w:szCs w:val="18"/>
-            <w:shd w:val="clear" w:color="auto" w:fill="FFFFFF"/>
-          </w:rPr>
-          <w:t>tNap</w:t>
+          <w:t>http://54.221.121.199/editNap</w:t>
         </w:r>
       </w:hyperlink>
-      <w:bookmarkStart w:id="0" w:name="_GoBack"/>
-      <w:bookmarkEnd w:id="0"/>
       <w:r>
         <w:rPr>
           <w:rFonts w:ascii="Helvetica" w:hAnsi="Helvetica" w:cs="Helvetica"/>
@@ -775,7 +763,7 @@
           <w:szCs w:val="18"/>
           <w:shd w:val="clear" w:color="auto" w:fill="FFFFFF"/>
         </w:rPr>
-        <w:t>DELETE</w:t>
+        <w:t>POST</w:t>
       </w:r>
     </w:p>
     <w:p>
@@ -830,7 +818,7 @@
           <w:szCs w:val="18"/>
           <w:shd w:val="clear" w:color="auto" w:fill="FFFFFF"/>
         </w:rPr>
-        <w:t>DELETE</w:t>
+        <w:t>POST</w:t>
       </w:r>
     </w:p>
     <w:p>
@@ -886,7 +874,7 @@
           <w:szCs w:val="18"/>
           <w:shd w:val="clear" w:color="auto" w:fill="FFFFFF"/>
         </w:rPr>
-        <w:t>GET</w:t>
+        <w:t>POST</w:t>
       </w:r>
     </w:p>
     <w:p>
@@ -1556,67 +1544,8 @@
       <w:r>
         <w:t>.</w:t>
       </w:r>
-    </w:p>
-    <w:p>
-      <w:r>
-        <w:rPr>
-          <w:noProof/>
-        </w:rPr>
-        <w:lastRenderedPageBreak/>
-        <w:drawing>
-          <wp:inline distT="0" distB="0" distL="0" distR="0" wp14:anchorId="082B2C2B" wp14:editId="073B9CE0">
-            <wp:extent cx="5943600" cy="4399280"/>
-            <wp:effectExtent l="0" t="0" r="0" b="1270"/>
-            <wp:docPr id="7" name="Picture 7" descr="C:\Users\Phillip\Desktop\Big Project\API calls\documentation\pictures\example 07.jpg"/>
-            <wp:cNvGraphicFramePr>
-              <a:graphicFrameLocks xmlns:a="http://schemas.openxmlformats.org/drawingml/2006/main" noChangeAspect="1"/>
-            </wp:cNvGraphicFramePr>
-            <a:graphic xmlns:a="http://schemas.openxmlformats.org/drawingml/2006/main">
-              <a:graphicData uri="http://schemas.openxmlformats.org/drawingml/2006/picture">
-                <pic:pic xmlns:pic="http://schemas.openxmlformats.org/drawingml/2006/picture">
-                  <pic:nvPicPr>
-                    <pic:cNvPr id="0" name="Picture 7" descr="C:\Users\Phillip\Desktop\Big Project\API calls\documentation\pictures\example 07.jpg"/>
-                    <pic:cNvPicPr>
-                      <a:picLocks noChangeAspect="1" noChangeArrowheads="1"/>
-                    </pic:cNvPicPr>
-                  </pic:nvPicPr>
-                  <pic:blipFill>
-                    <a:blip r:embed="rId23">
-                      <a:extLst>
-                        <a:ext uri="{28A0092B-C50C-407E-A947-70E740481C1C}">
-                          <a14:useLocalDpi xmlns:a14="http://schemas.microsoft.com/office/drawing/2010/main" val="0"/>
-                        </a:ext>
-                      </a:extLst>
-                    </a:blip>
-                    <a:srcRect/>
-                    <a:stretch>
-                      <a:fillRect/>
-                    </a:stretch>
-                  </pic:blipFill>
-                  <pic:spPr bwMode="auto">
-                    <a:xfrm>
-                      <a:off x="0" y="0"/>
-                      <a:ext cx="5943600" cy="4399280"/>
-                    </a:xfrm>
-                    <a:prstGeom prst="rect">
-                      <a:avLst/>
-                    </a:prstGeom>
-                    <a:noFill/>
-                    <a:ln>
-                      <a:noFill/>
-                    </a:ln>
-                  </pic:spPr>
-                </pic:pic>
-              </a:graphicData>
-            </a:graphic>
-          </wp:inline>
-        </w:drawing>
-      </w:r>
-    </w:p>
-    <w:p>
-      <w:r>
-        <w:t>Here is a successful routine deletion. Notice that the HTTP request is DELETE</w:t>
-      </w:r>
+      <w:bookmarkStart w:id="0" w:name="_GoBack"/>
+      <w:bookmarkEnd w:id="0"/>
     </w:p>
     <w:sectPr>
       <w:pgSz w:w="12240" w:h="15840"/>

</xml_diff>